<commit_message>
fix typo in readme
</commit_message>
<xml_diff>
--- a/readme.docx
+++ b/readme.docx
@@ -9,11 +9,17 @@
       <w:r>
         <w:t xml:space="preserve"> in both </w:t>
       </w:r>
-      <w:proofErr w:type="spellStart"/>
-      <w:r>
-        <w:t>brances</w:t>
-      </w:r>
-      <w:proofErr w:type="spellEnd"/>
+      <w:proofErr w:type="gramStart"/>
+      <w:r>
+        <w:t>branc</w:t>
+      </w:r>
+      <w:r>
+        <w:t>h</w:t>
+      </w:r>
+      <w:r>
+        <w:t>es</w:t>
+      </w:r>
+      <w:proofErr w:type="gramEnd"/>
     </w:p>
     <w:p>
       <w:r>
@@ -54,9 +60,9 @@
           <w:noProof/>
         </w:rPr>
         <w:drawing>
-          <wp:inline distT="0" distB="0" distL="0" distR="0" wp14:anchorId="7BD8F6D6" wp14:editId="46814CB3">
-            <wp:extent cx="9085580" cy="4115690"/>
-            <wp:effectExtent l="0" t="0" r="1270" b="0"/>
+          <wp:inline distT="0" distB="0" distL="0" distR="0" wp14:anchorId="7BD8F6D6" wp14:editId="34D88BB5">
+            <wp:extent cx="5638800" cy="2554327"/>
+            <wp:effectExtent l="0" t="0" r="0" b="0"/>
             <wp:docPr id="1361495317" name="Picture 1" descr="A screenshot of a computer&#10;&#10;Description automatically generated"/>
             <wp:cNvGraphicFramePr>
               <a:graphicFrameLocks xmlns:a="http://schemas.openxmlformats.org/drawingml/2006/main" noChangeAspect="1"/>
@@ -77,7 +83,7 @@
                   <pic:spPr>
                     <a:xfrm>
                       <a:off x="0" y="0"/>
-                      <a:ext cx="9092274" cy="4118722"/>
+                      <a:ext cx="5666679" cy="2566956"/>
                     </a:xfrm>
                     <a:prstGeom prst="rect">
                       <a:avLst/>

</xml_diff>